<commit_message>
new changes to manuscript
</commit_message>
<xml_diff>
--- a/manuscript/reference-doc.docx
+++ b/manuscript/reference-doc.docx
@@ -176,12 +176,11 @@
       </w:pPr>
     </w:p>
     <w:sectPr>
-      <w:headerReference w:type="even" r:id="rId8"/>
-      <w:headerReference w:type="default" r:id="rId9"/>
-      <w:headerReference w:type="first" r:id="rId10"/>
+      <w:headerReference w:type="even" r:id="rId7"/>
+      <w:headerReference w:type="default" r:id="rId8"/>
+      <w:headerReference w:type="first" r:id="rId9"/>
       <w:pgSz w:w="12240" w:h="15840"/>
       <w:pgMar w:top="1440" w:right="1440" w:bottom="1440" w:left="1440" w:header="720" w:footer="720" w:gutter="0"/>
-      <w:lnNumType w:countBy="1"/>
       <w:cols w:space="720"/>
       <w:titlePg/>
       <w:docGrid w:linePitch="360"/>
@@ -341,7 +340,7 @@
       <w:ind w:right="360"/>
     </w:pPr>
     <w:r>
-      <w:t>ATTENTION STYLES</w:t>
+      <w:t>CHILDHOOD ADVERSITY AND INHIBITION</w:t>
     </w:r>
   </w:p>
 </w:hdr>
@@ -357,7 +356,7 @@
       <w:t xml:space="preserve">RUNNING HEAD: </w:t>
     </w:r>
     <w:r>
-      <w:t>Attention styles</w:t>
+      <w:t>childhood adversity and inhibition</w:t>
     </w:r>
   </w:p>
 </w:hdr>
@@ -2429,27 +2428,23 @@
     <w:name w:val="Table Caption"/>
     <w:basedOn w:val="Normal"/>
     <w:qFormat/>
-    <w:rsid w:val="008425AF"/>
+    <w:rsid w:val="00BB0E4A"/>
     <w:pPr>
       <w:spacing w:line="240" w:lineRule="auto"/>
       <w:ind w:firstLine="0"/>
     </w:pPr>
     <w:rPr>
       <w:b/>
-      <w:sz w:val="20"/>
     </w:rPr>
   </w:style>
   <w:style w:type="paragraph" w:customStyle="1" w:styleId="Figure">
     <w:name w:val="Figure"/>
     <w:basedOn w:val="Normal"/>
     <w:qFormat/>
-    <w:rsid w:val="008425AF"/>
+    <w:rsid w:val="0065679E"/>
     <w:pPr>
       <w:ind w:firstLine="0"/>
     </w:pPr>
-    <w:rPr>
-      <w:sz w:val="20"/>
-    </w:rPr>
   </w:style>
   <w:style w:type="character" w:customStyle="1" w:styleId="Heading4Char">
     <w:name w:val="Heading 4 Char"/>
@@ -2469,14 +2464,6 @@
     <w:basedOn w:val="Heading4"/>
     <w:qFormat/>
     <w:rsid w:val="00611FCA"/>
-  </w:style>
-  <w:style w:type="character" w:styleId="LineNumber">
-    <w:name w:val="line number"/>
-    <w:basedOn w:val="DefaultParagraphFont"/>
-    <w:uiPriority w:val="99"/>
-    <w:semiHidden/>
-    <w:unhideWhenUsed/>
-    <w:rsid w:val="00555615"/>
   </w:style>
 </w:styles>
 </file>
@@ -2794,16 +2781,4 @@
   <we:bindings/>
   <we:snapshot xmlns:r="http://schemas.openxmlformats.org/officeDocument/2006/relationships"/>
 </we:webextension>
-</file>
-
-<file path=customXml/item1.xml><?xml version="1.0" encoding="utf-8"?>
-<b:Sources xmlns:b="http://schemas.openxmlformats.org/officeDocument/2006/bibliography" xmlns="http://schemas.openxmlformats.org/officeDocument/2006/bibliography" SelectedStyle="\APASixthEditionOfficeOnline.xsl" StyleName="APA" Version="6"/>
-</file>
-
-<file path=customXml/itemProps1.xml><?xml version="1.0" encoding="utf-8"?>
-<ds:datastoreItem xmlns:ds="http://schemas.openxmlformats.org/officeDocument/2006/customXml" ds:itemID="{CC17C07F-95B2-4FFB-9036-7CBCEB469A69}">
-  <ds:schemaRefs>
-    <ds:schemaRef ds:uri="http://schemas.openxmlformats.org/officeDocument/2006/bibliography"/>
-  </ds:schemaRefs>
-</ds:datastoreItem>
 </file>
</xml_diff>